<commit_message>
Data Science Notes Updated
</commit_message>
<xml_diff>
--- a/Data Science/My Data science.dotx.docx
+++ b/Data Science/My Data science.dotx.docx
@@ -421,7 +421,7 @@
       <w:r>
         <w:fldChar w:fldCharType="separate"/>
       </w:r>
-      <w:hyperlink w:anchor="_Toc144643184" w:history="1">
+      <w:hyperlink w:anchor="_Toc144644551" w:history="1">
         <w:r>
           <w:rPr>
             <w:rStyle w:val="Hyperlink"/>
@@ -449,7 +449,7 @@
             <w:noProof/>
             <w:webHidden/>
           </w:rPr>
-          <w:instrText xml:space="preserve"> PAGEREF _Toc144643184 \h </w:instrText>
+          <w:instrText xml:space="preserve"> PAGEREF _Toc144644551 \h </w:instrText>
         </w:r>
         <w:r>
           <w:rPr>
@@ -499,7 +499,7 @@
           <w14:ligatures w14:val="standardContextual"/>
         </w:rPr>
       </w:pPr>
-      <w:hyperlink w:anchor="_Toc144643185" w:history="1">
+      <w:hyperlink w:anchor="_Toc144644552" w:history="1">
         <w:r>
           <w:rPr>
             <w:rStyle w:val="Hyperlink"/>
@@ -528,7 +528,7 @@
             <w:noProof/>
             <w:webHidden/>
           </w:rPr>
-          <w:instrText xml:space="preserve"> PAGEREF _Toc144643185 \h </w:instrText>
+          <w:instrText xml:space="preserve"> PAGEREF _Toc144644552 \h </w:instrText>
         </w:r>
         <w:r>
           <w:rPr>
@@ -575,7 +575,7 @@
           <w14:ligatures w14:val="standardContextual"/>
         </w:rPr>
       </w:pPr>
-      <w:hyperlink w:anchor="_Toc144643186" w:history="1">
+      <w:hyperlink w:anchor="_Toc144644553" w:history="1">
         <w:r>
           <w:rPr>
             <w:rStyle w:val="Hyperlink"/>
@@ -599,7 +599,7 @@
           <w:rPr>
             <w:webHidden/>
           </w:rPr>
-          <w:instrText xml:space="preserve"> PAGEREF _Toc144643186 \h </w:instrText>
+          <w:instrText xml:space="preserve"> PAGEREF _Toc144644553 \h </w:instrText>
         </w:r>
         <w:r>
           <w:rPr>
@@ -642,7 +642,7 @@
           <w14:ligatures w14:val="standardContextual"/>
         </w:rPr>
       </w:pPr>
-      <w:hyperlink w:anchor="_Toc144643187" w:history="1">
+      <w:hyperlink w:anchor="_Toc144644554" w:history="1">
         <w:r>
           <w:rPr>
             <w:rStyle w:val="Hyperlink"/>
@@ -667,7 +667,7 @@
           <w:rPr>
             <w:webHidden/>
           </w:rPr>
-          <w:instrText xml:space="preserve"> PAGEREF _Toc144643187 \h </w:instrText>
+          <w:instrText xml:space="preserve"> PAGEREF _Toc144644554 \h </w:instrText>
         </w:r>
         <w:r>
           <w:rPr>
@@ -710,7 +710,7 @@
           <w14:ligatures w14:val="standardContextual"/>
         </w:rPr>
       </w:pPr>
-      <w:hyperlink w:anchor="_Toc144643188" w:history="1">
+      <w:hyperlink w:anchor="_Toc144644555" w:history="1">
         <w:r>
           <w:rPr>
             <w:rStyle w:val="Hyperlink"/>
@@ -735,7 +735,7 @@
           <w:rPr>
             <w:webHidden/>
           </w:rPr>
-          <w:instrText xml:space="preserve"> PAGEREF _Toc144643188 \h </w:instrText>
+          <w:instrText xml:space="preserve"> PAGEREF _Toc144644555 \h </w:instrText>
         </w:r>
         <w:r>
           <w:rPr>
@@ -778,7 +778,7 @@
           <w14:ligatures w14:val="standardContextual"/>
         </w:rPr>
       </w:pPr>
-      <w:hyperlink w:anchor="_Toc144643189" w:history="1">
+      <w:hyperlink w:anchor="_Toc144644556" w:history="1">
         <w:r>
           <w:rPr>
             <w:rStyle w:val="Hyperlink"/>
@@ -802,7 +802,7 @@
           <w:rPr>
             <w:webHidden/>
           </w:rPr>
-          <w:instrText xml:space="preserve"> PAGEREF _Toc144643189 \h </w:instrText>
+          <w:instrText xml:space="preserve"> PAGEREF _Toc144644556 \h </w:instrText>
         </w:r>
         <w:r>
           <w:rPr>
@@ -845,7 +845,7 @@
           <w14:ligatures w14:val="standardContextual"/>
         </w:rPr>
       </w:pPr>
-      <w:hyperlink w:anchor="_Toc144643190" w:history="1">
+      <w:hyperlink w:anchor="_Toc144644557" w:history="1">
         <w:r>
           <w:rPr>
             <w:rStyle w:val="Hyperlink"/>
@@ -869,7 +869,7 @@
           <w:rPr>
             <w:webHidden/>
           </w:rPr>
-          <w:instrText xml:space="preserve"> PAGEREF _Toc144643190 \h </w:instrText>
+          <w:instrText xml:space="preserve"> PAGEREF _Toc144644557 \h </w:instrText>
         </w:r>
         <w:r>
           <w:rPr>
@@ -911,7 +911,7 @@
           <w14:ligatures w14:val="standardContextual"/>
         </w:rPr>
       </w:pPr>
-      <w:hyperlink w:anchor="_Toc144643191" w:history="1">
+      <w:hyperlink w:anchor="_Toc144644558" w:history="1">
         <w:r>
           <w:rPr>
             <w:rStyle w:val="Hyperlink"/>
@@ -950,7 +950,7 @@
             <w:noProof/>
             <w:webHidden/>
           </w:rPr>
-          <w:instrText xml:space="preserve"> PAGEREF _Toc144643191 \h </w:instrText>
+          <w:instrText xml:space="preserve"> PAGEREF _Toc144644558 \h </w:instrText>
         </w:r>
         <w:r>
           <w:rPr>
@@ -1000,7 +1000,7 @@
           <w14:ligatures w14:val="standardContextual"/>
         </w:rPr>
       </w:pPr>
-      <w:hyperlink w:anchor="_Toc144643192" w:history="1">
+      <w:hyperlink w:anchor="_Toc144644559" w:history="1">
         <w:r>
           <w:rPr>
             <w:rStyle w:val="Hyperlink"/>
@@ -1029,7 +1029,7 @@
             <w:noProof/>
             <w:webHidden/>
           </w:rPr>
-          <w:instrText xml:space="preserve"> PAGEREF _Toc144643192 \h </w:instrText>
+          <w:instrText xml:space="preserve"> PAGEREF _Toc144644559 \h </w:instrText>
         </w:r>
         <w:r>
           <w:rPr>
@@ -1076,7 +1076,7 @@
           <w14:ligatures w14:val="standardContextual"/>
         </w:rPr>
       </w:pPr>
-      <w:hyperlink w:anchor="_Toc144643193" w:history="1">
+      <w:hyperlink w:anchor="_Toc144644560" w:history="1">
         <w:r>
           <w:rPr>
             <w:rStyle w:val="Hyperlink"/>
@@ -1100,7 +1100,7 @@
           <w:rPr>
             <w:webHidden/>
           </w:rPr>
-          <w:instrText xml:space="preserve"> PAGEREF _Toc144643193 \h </w:instrText>
+          <w:instrText xml:space="preserve"> PAGEREF _Toc144644560 \h </w:instrText>
         </w:r>
         <w:r>
           <w:rPr>
@@ -1143,7 +1143,7 @@
           <w14:ligatures w14:val="standardContextual"/>
         </w:rPr>
       </w:pPr>
-      <w:hyperlink w:anchor="_Toc144643194" w:history="1">
+      <w:hyperlink w:anchor="_Toc144644561" w:history="1">
         <w:r>
           <w:rPr>
             <w:rStyle w:val="Hyperlink"/>
@@ -1167,7 +1167,7 @@
           <w:rPr>
             <w:webHidden/>
           </w:rPr>
-          <w:instrText xml:space="preserve"> PAGEREF _Toc144643194 \h </w:instrText>
+          <w:instrText xml:space="preserve"> PAGEREF _Toc144644561 \h </w:instrText>
         </w:r>
         <w:r>
           <w:rPr>
@@ -1210,7 +1210,7 @@
           <w14:ligatures w14:val="standardContextual"/>
         </w:rPr>
       </w:pPr>
-      <w:hyperlink w:anchor="_Toc144643195" w:history="1">
+      <w:hyperlink w:anchor="_Toc144644562" w:history="1">
         <w:r>
           <w:rPr>
             <w:rStyle w:val="Hyperlink"/>
@@ -1234,7 +1234,7 @@
           <w:rPr>
             <w:webHidden/>
           </w:rPr>
-          <w:instrText xml:space="preserve"> PAGEREF _Toc144643195 \h </w:instrText>
+          <w:instrText xml:space="preserve"> PAGEREF _Toc144644562 \h </w:instrText>
         </w:r>
         <w:r>
           <w:rPr>
@@ -1277,7 +1277,7 @@
           <w14:ligatures w14:val="standardContextual"/>
         </w:rPr>
       </w:pPr>
-      <w:hyperlink w:anchor="_Toc144643196" w:history="1">
+      <w:hyperlink w:anchor="_Toc144644563" w:history="1">
         <w:r>
           <w:rPr>
             <w:rStyle w:val="Hyperlink"/>
@@ -1301,7 +1301,7 @@
           <w:rPr>
             <w:webHidden/>
           </w:rPr>
-          <w:instrText xml:space="preserve"> PAGEREF _Toc144643196 \h </w:instrText>
+          <w:instrText xml:space="preserve"> PAGEREF _Toc144644563 \h </w:instrText>
         </w:r>
         <w:r>
           <w:rPr>
@@ -1344,7 +1344,7 @@
           <w14:ligatures w14:val="standardContextual"/>
         </w:rPr>
       </w:pPr>
-      <w:hyperlink w:anchor="_Toc144643197" w:history="1">
+      <w:hyperlink w:anchor="_Toc144644564" w:history="1">
         <w:r>
           <w:rPr>
             <w:rStyle w:val="Hyperlink"/>
@@ -1368,7 +1368,7 @@
           <w:rPr>
             <w:webHidden/>
           </w:rPr>
-          <w:instrText xml:space="preserve"> PAGEREF _Toc144643197 \h </w:instrText>
+          <w:instrText xml:space="preserve"> PAGEREF _Toc144644564 \h </w:instrText>
         </w:r>
         <w:r>
           <w:rPr>
@@ -1397,6 +1397,73 @@
     </w:p>
     <w:p>
       <w:pPr>
+        <w:pStyle w:val="TOC3"/>
+        <w:rPr>
+          <w:rFonts w:asciiTheme="minorHAnsi" w:eastAsiaTheme="minorEastAsia" w:hAnsiTheme="minorHAnsi" w:cstheme="minorBidi"/>
+          <w:b w:val="0"/>
+          <w:bCs w:val="0"/>
+          <w:i w:val="0"/>
+          <w:color w:val="auto"/>
+          <w:kern w:val="2"/>
+          <w:sz w:val="22"/>
+          <w:szCs w:val="22"/>
+          <w:lang w:eastAsia="en-US"/>
+          <w14:ligatures w14:val="standardContextual"/>
+        </w:rPr>
+      </w:pPr>
+      <w:hyperlink w:anchor="_Toc144644565" w:history="1">
+        <w:r>
+          <w:rPr>
+            <w:rStyle w:val="Hyperlink"/>
+            <w:iCs/>
+          </w:rPr>
+          <w:t>Goals, Principles, Design Pattern</w:t>
+        </w:r>
+        <w:r>
+          <w:rPr>
+            <w:webHidden/>
+          </w:rPr>
+          <w:tab/>
+        </w:r>
+        <w:r>
+          <w:rPr>
+            <w:webHidden/>
+          </w:rPr>
+          <w:fldChar w:fldCharType="begin"/>
+        </w:r>
+        <w:r>
+          <w:rPr>
+            <w:webHidden/>
+          </w:rPr>
+          <w:instrText xml:space="preserve"> PAGEREF _Toc144644565 \h </w:instrText>
+        </w:r>
+        <w:r>
+          <w:rPr>
+            <w:webHidden/>
+          </w:rPr>
+        </w:r>
+        <w:r>
+          <w:rPr>
+            <w:webHidden/>
+          </w:rPr>
+          <w:fldChar w:fldCharType="separate"/>
+        </w:r>
+        <w:r>
+          <w:rPr>
+            <w:webHidden/>
+          </w:rPr>
+          <w:t>2-14</w:t>
+        </w:r>
+        <w:r>
+          <w:rPr>
+            <w:webHidden/>
+          </w:rPr>
+          <w:fldChar w:fldCharType="end"/>
+        </w:r>
+      </w:hyperlink>
+    </w:p>
+    <w:p>
+      <w:pPr>
         <w:pStyle w:val="TOC1"/>
         <w:spacing w:after="0" w:line="360" w:lineRule="auto"/>
         <w:rPr>
@@ -1581,7 +1648,23 @@
           <w:rFonts w:ascii="Segoe UI" w:hAnsi="Segoe UI" w:cs="Segoe UI"/>
           <w:color w:val="000000"/>
         </w:rPr>
-        <w:t xml:space="preserve"> Learn Python, a widely-used programming language in data science and AI. Familiarize yourself with libraries like NumPy, Pandas, and Matplotlib for data manipulation, analysis, and visualization.</w:t>
+        <w:t xml:space="preserve"> Learn Python, a </w:t>
+      </w:r>
+      <w:proofErr w:type="gramStart"/>
+      <w:r>
+        <w:rPr>
+          <w:rFonts w:ascii="Segoe UI" w:hAnsi="Segoe UI" w:cs="Segoe UI"/>
+          <w:color w:val="000000"/>
+        </w:rPr>
+        <w:t>widely-used</w:t>
+      </w:r>
+      <w:proofErr w:type="gramEnd"/>
+      <w:r>
+        <w:rPr>
+          <w:rFonts w:ascii="Segoe UI" w:hAnsi="Segoe UI" w:cs="Segoe UI"/>
+          <w:color w:val="000000"/>
+        </w:rPr>
+        <w:t xml:space="preserve"> programming language in data science and AI. Familiarize yourself with libraries like NumPy, Pandas, and Matplotlib for data manipulation, analysis, and visualization.</w:t>
       </w:r>
     </w:p>
     <w:p>
@@ -2668,7 +2751,7 @@
           </mc:Choice>
           <mc:Fallback>
             <w:pict>
-              <v:rect w14:anchorId="212267F5" id="Rectangle 20" o:spid="_x0000_s1026" alt="User" style="width:27pt;height:27pt;visibility:visible;mso-wrap-style:square;mso-left-percent:-10001;mso-top-percent:-10001;mso-position-horizontal:absolute;mso-position-horizontal-relative:char;mso-position-vertical:absolute;mso-position-vertical-relative:line;mso-left-percent:-10001;mso-top-percent:-10001;v-text-anchor:top" o:gfxdata="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" filled="f" stroked="f">
+              <v:rect w14:anchorId="5852AEBF" id="Rectangle 20" o:spid="_x0000_s1026" alt="User" style="width:27pt;height:27pt;visibility:visible;mso-wrap-style:square;mso-left-percent:-10001;mso-top-percent:-10001;mso-position-horizontal:absolute;mso-position-horizontal-relative:char;mso-position-vertical:absolute;mso-position-vertical-relative:line;mso-left-percent:-10001;mso-top-percent:-10001;v-text-anchor:top" o:gfxdata="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" filled="f" stroked="f">
                 <o:lock v:ext="edit" aspectratio="t"/>
                 <w10:anchorlock/>
               </v:rect>
@@ -2715,8 +2798,17 @@
           <w:rFonts w:ascii="Segoe UI" w:hAnsi="Segoe UI" w:cs="Segoe UI"/>
           <w:color w:val="000000"/>
         </w:rPr>
-        <w:t xml:space="preserve"> and ai</w:t>
-      </w:r>
+        <w:t xml:space="preserve"> and </w:t>
+      </w:r>
+      <w:proofErr w:type="gramStart"/>
+      <w:r>
+        <w:rPr>
+          <w:rFonts w:ascii="Segoe UI" w:hAnsi="Segoe UI" w:cs="Segoe UI"/>
+          <w:color w:val="000000"/>
+        </w:rPr>
+        <w:t>ai</w:t>
+      </w:r>
+      <w:proofErr w:type="gramEnd"/>
     </w:p>
     <w:p>
       <w:pPr>
@@ -3018,7 +3110,25 @@
             <w:rFonts w:ascii="Segoe UI" w:hAnsi="Segoe UI" w:cs="Segoe UI"/>
             <w:bdr w:val="single" w:sz="2" w:space="0" w:color="D9D9E3" w:frame="1"/>
           </w:rPr>
-          <w:t>Tech With Tim YouTube Channel</w:t>
+          <w:t xml:space="preserve">Tech </w:t>
+        </w:r>
+        <w:proofErr w:type="gramStart"/>
+        <w:r>
+          <w:rPr>
+            <w:rStyle w:val="Hyperlink"/>
+            <w:rFonts w:ascii="Segoe UI" w:hAnsi="Segoe UI" w:cs="Segoe UI"/>
+            <w:bdr w:val="single" w:sz="2" w:space="0" w:color="D9D9E3" w:frame="1"/>
+          </w:rPr>
+          <w:t>With</w:t>
+        </w:r>
+        <w:proofErr w:type="gramEnd"/>
+        <w:r>
+          <w:rPr>
+            <w:rStyle w:val="Hyperlink"/>
+            <w:rFonts w:ascii="Segoe UI" w:hAnsi="Segoe UI" w:cs="Segoe UI"/>
+            <w:bdr w:val="single" w:sz="2" w:space="0" w:color="D9D9E3" w:frame="1"/>
+          </w:rPr>
+          <w:t xml:space="preserve"> Tim YouTube Channel</w:t>
         </w:r>
       </w:hyperlink>
     </w:p>
@@ -3352,7 +3462,7 @@
       <w:bookmarkStart w:id="0" w:name="_Toc144190320"/>
       <w:bookmarkStart w:id="1" w:name="_Toc144193192"/>
       <w:bookmarkStart w:id="2" w:name="_Toc144641701"/>
-      <w:bookmarkStart w:id="3" w:name="_Toc144643184"/>
+      <w:bookmarkStart w:id="3" w:name="_Toc144644551"/>
       <w:r>
         <w:rPr>
           <w:rStyle w:val="Strong"/>
@@ -3384,7 +3494,7 @@
         </w:rPr>
       </w:pPr>
       <w:bookmarkStart w:id="4" w:name="_Toc144641702"/>
-      <w:bookmarkStart w:id="5" w:name="_Toc144643185"/>
+      <w:bookmarkStart w:id="5" w:name="_Toc144644552"/>
       <w:r>
         <w:rPr>
           <w:rStyle w:val="Strong"/>
@@ -3491,7 +3601,7 @@
         </w:rPr>
       </w:pPr>
       <w:bookmarkStart w:id="6" w:name="_Toc144641703"/>
-      <w:bookmarkStart w:id="7" w:name="_Toc144643186"/>
+      <w:bookmarkStart w:id="7" w:name="_Toc144644553"/>
       <w:r>
         <w:rPr>
           <w:rFonts w:ascii="Times New Roman" w:hAnsi="Times New Roman" w:cs="Times New Roman"/>
@@ -3559,8 +3669,13 @@
         <w:t> is provided in numerical form</w:t>
       </w:r>
       <w:r>
-        <w:t xml:space="preserve"> that can answer questions like “How many”, “How much”, “How often”. For example</w:t>
-      </w:r>
+        <w:t xml:space="preserve"> that can answer questions like “How many”, “How much”, “How often”. For </w:t>
+      </w:r>
+      <w:proofErr w:type="gramStart"/>
+      <w:r>
+        <w:t>example</w:t>
+      </w:r>
+      <w:proofErr w:type="gramEnd"/>
       <w:r>
         <w:t xml:space="preserve"> the weight, volume, or cost of an item.</w:t>
       </w:r>
@@ -3659,7 +3774,7 @@
       <w:bookmarkStart w:id="8" w:name="_Toc144190321"/>
       <w:bookmarkStart w:id="9" w:name="_Toc144193193"/>
       <w:bookmarkStart w:id="10" w:name="_Toc144641704"/>
-      <w:bookmarkStart w:id="11" w:name="_Toc144643187"/>
+      <w:bookmarkStart w:id="11" w:name="_Toc144644554"/>
       <w:r>
         <w:rPr>
           <w:rFonts w:ascii="Times New Roman" w:hAnsi="Times New Roman" w:cs="Times New Roman"/>
@@ -3728,7 +3843,7 @@
         </w:rPr>
       </w:pPr>
       <w:bookmarkStart w:id="12" w:name="_Toc144641705"/>
-      <w:bookmarkStart w:id="13" w:name="_Toc144643188"/>
+      <w:bookmarkStart w:id="13" w:name="_Toc144644555"/>
       <w:r>
         <w:rPr>
           <w:rFonts w:ascii="Times New Roman" w:hAnsi="Times New Roman" w:cs="Times New Roman"/>
@@ -3824,7 +3939,7 @@
         </w:rPr>
       </w:pPr>
       <w:bookmarkStart w:id="14" w:name="_Toc144641706"/>
-      <w:bookmarkStart w:id="15" w:name="_Toc144643189"/>
+      <w:bookmarkStart w:id="15" w:name="_Toc144644556"/>
       <w:r>
         <w:rPr>
           <w:rFonts w:ascii="Times New Roman" w:hAnsi="Times New Roman" w:cs="Times New Roman"/>
@@ -3921,7 +4036,7 @@
         </w:rPr>
       </w:pPr>
       <w:bookmarkStart w:id="16" w:name="_Toc144641707"/>
-      <w:bookmarkStart w:id="17" w:name="_Toc144643190"/>
+      <w:bookmarkStart w:id="17" w:name="_Toc144644557"/>
       <w:r>
         <w:rPr>
           <w:rFonts w:ascii="Times New Roman" w:hAnsi="Times New Roman" w:cs="Times New Roman"/>
@@ -5047,7 +5162,7 @@
         </w:rPr>
       </w:pPr>
       <w:bookmarkStart w:id="18" w:name="_Toc144641708"/>
-      <w:bookmarkStart w:id="19" w:name="_Toc144643191"/>
+      <w:bookmarkStart w:id="19" w:name="_Toc144644558"/>
       <w:r>
         <w:rPr>
           <w:rFonts w:ascii="Bahnschrift SemiBold" w:hAnsi="Bahnschrift SemiBold"/>
@@ -5087,7 +5202,7 @@
           <w:szCs w:val="28"/>
         </w:rPr>
       </w:pPr>
-      <w:bookmarkStart w:id="20" w:name="_Toc144643192"/>
+      <w:bookmarkStart w:id="20" w:name="_Toc144644559"/>
       <w:r>
         <w:rPr>
           <w:rStyle w:val="Strong"/>
@@ -5127,7 +5242,7 @@
           <w:lang w:eastAsia="en-US"/>
         </w:rPr>
       </w:pPr>
-      <w:bookmarkStart w:id="21" w:name="_Toc144643193"/>
+      <w:bookmarkStart w:id="21" w:name="_Toc144644560"/>
       <w:r>
         <w:rPr>
           <w:rFonts w:ascii="Times New Roman" w:hAnsi="Times New Roman" w:cs="Times New Roman"/>
@@ -5166,7 +5281,7 @@
           <w:lang w:eastAsia="en-US"/>
         </w:rPr>
       </w:pPr>
-      <w:bookmarkStart w:id="22" w:name="_Toc144643194"/>
+      <w:bookmarkStart w:id="22" w:name="_Toc144644561"/>
       <w:r>
         <w:rPr>
           <w:rFonts w:ascii="Times New Roman" w:hAnsi="Times New Roman" w:cs="Times New Roman"/>
@@ -5205,7 +5320,7 @@
           <w:lang w:eastAsia="en-US"/>
         </w:rPr>
       </w:pPr>
-      <w:bookmarkStart w:id="23" w:name="_Toc144643195"/>
+      <w:bookmarkStart w:id="23" w:name="_Toc144644562"/>
       <w:r>
         <w:rPr>
           <w:rFonts w:ascii="Times New Roman" w:hAnsi="Times New Roman" w:cs="Times New Roman"/>
@@ -5233,7 +5348,7 @@
           <w:lang w:eastAsia="en-US"/>
         </w:rPr>
       </w:pPr>
-      <w:bookmarkStart w:id="24" w:name="_Toc144643196"/>
+      <w:bookmarkStart w:id="24" w:name="_Toc144644563"/>
       <w:r>
         <w:rPr>
           <w:rFonts w:ascii="Times New Roman" w:hAnsi="Times New Roman" w:cs="Times New Roman"/>
@@ -5272,7 +5387,7 @@
           <w:lang w:eastAsia="en-US"/>
         </w:rPr>
       </w:pPr>
-      <w:bookmarkStart w:id="25" w:name="_Toc144643197"/>
+      <w:bookmarkStart w:id="25" w:name="_Toc144644564"/>
       <w:r>
         <w:rPr>
           <w:rFonts w:ascii="Times New Roman" w:hAnsi="Times New Roman" w:cs="Times New Roman"/>
@@ -5300,6 +5415,7 @@
           <w:lang w:eastAsia="en-US"/>
         </w:rPr>
       </w:pPr>
+      <w:bookmarkStart w:id="26" w:name="_Toc144644565"/>
       <w:r>
         <w:rPr>
           <w:rFonts w:ascii="Times New Roman" w:hAnsi="Times New Roman" w:cs="Times New Roman"/>
@@ -5333,6 +5449,7 @@
         </w:rPr>
         <w:t>esign Pattern</w:t>
       </w:r>
+      <w:bookmarkEnd w:id="26"/>
       <w:r>
         <w:rPr>
           <w:rFonts w:ascii="Times New Roman" w:hAnsi="Times New Roman" w:cs="Times New Roman"/>
@@ -5343,6 +5460,370 @@
           <w:color w:val="0070C0"/>
         </w:rPr>
         <w:t xml:space="preserve"> </w:t>
+      </w:r>
+    </w:p>
+    <w:p>
+      <w:pPr>
+        <w:pStyle w:val="Heading2"/>
+        <w:shd w:val="clear" w:color="auto" w:fill="FFFFFF"/>
+        <w:spacing w:before="0" w:line="360" w:lineRule="auto"/>
+        <w:rPr>
+          <w:rStyle w:val="Strong"/>
+          <w:rFonts w:ascii="Times New Roman" w:hAnsi="Times New Roman" w:cs="Times New Roman"/>
+          <w:i/>
+          <w:iCs/>
+          <w:color w:val="FF0000"/>
+          <w:sz w:val="28"/>
+          <w:szCs w:val="28"/>
+        </w:rPr>
+      </w:pPr>
+      <w:r>
+        <w:rPr>
+          <w:rStyle w:val="Strong"/>
+          <w:rFonts w:ascii="Times New Roman" w:hAnsi="Times New Roman" w:cs="Times New Roman"/>
+          <w:i/>
+          <w:iCs/>
+          <w:color w:val="FF0000"/>
+          <w:sz w:val="28"/>
+          <w:szCs w:val="28"/>
+        </w:rPr>
+        <w:t>Algorithm Analysis</w:t>
+      </w:r>
+    </w:p>
+    <w:p>
+      <w:pPr>
+        <w:pStyle w:val="Heading2"/>
+        <w:shd w:val="clear" w:color="auto" w:fill="FFFFFF"/>
+        <w:spacing w:before="0" w:line="360" w:lineRule="auto"/>
+        <w:rPr>
+          <w:rStyle w:val="Strong"/>
+          <w:rFonts w:ascii="Times New Roman" w:hAnsi="Times New Roman" w:cs="Times New Roman"/>
+          <w:i/>
+          <w:iCs/>
+          <w:color w:val="FF0000"/>
+          <w:sz w:val="28"/>
+          <w:szCs w:val="28"/>
+        </w:rPr>
+      </w:pPr>
+      <w:r>
+        <w:rPr>
+          <w:rStyle w:val="Strong"/>
+          <w:rFonts w:ascii="Times New Roman" w:hAnsi="Times New Roman" w:cs="Times New Roman"/>
+          <w:i/>
+          <w:iCs/>
+          <w:color w:val="FF0000"/>
+          <w:sz w:val="28"/>
+          <w:szCs w:val="28"/>
+        </w:rPr>
+        <w:t>Recursion</w:t>
+      </w:r>
+    </w:p>
+    <w:p>
+      <w:pPr>
+        <w:pStyle w:val="Heading2"/>
+        <w:shd w:val="clear" w:color="auto" w:fill="FFFFFF"/>
+        <w:spacing w:before="0" w:line="360" w:lineRule="auto"/>
+        <w:rPr>
+          <w:rStyle w:val="Strong"/>
+          <w:rFonts w:ascii="Times New Roman" w:hAnsi="Times New Roman" w:cs="Times New Roman"/>
+          <w:i/>
+          <w:iCs/>
+          <w:color w:val="FF0000"/>
+          <w:sz w:val="28"/>
+          <w:szCs w:val="28"/>
+        </w:rPr>
+      </w:pPr>
+      <w:r>
+        <w:rPr>
+          <w:rStyle w:val="Strong"/>
+          <w:rFonts w:ascii="Times New Roman" w:hAnsi="Times New Roman" w:cs="Times New Roman"/>
+          <w:i/>
+          <w:iCs/>
+          <w:color w:val="FF0000"/>
+          <w:sz w:val="28"/>
+          <w:szCs w:val="28"/>
+        </w:rPr>
+        <w:t>Array Based Sequences</w:t>
+      </w:r>
+    </w:p>
+    <w:p>
+      <w:pPr>
+        <w:pStyle w:val="Heading2"/>
+        <w:shd w:val="clear" w:color="auto" w:fill="FFFFFF"/>
+        <w:spacing w:before="0" w:line="360" w:lineRule="auto"/>
+        <w:rPr>
+          <w:rStyle w:val="Strong"/>
+          <w:rFonts w:ascii="Times New Roman" w:hAnsi="Times New Roman" w:cs="Times New Roman"/>
+          <w:i/>
+          <w:iCs/>
+          <w:color w:val="FF0000"/>
+          <w:sz w:val="28"/>
+          <w:szCs w:val="28"/>
+        </w:rPr>
+      </w:pPr>
+      <w:r>
+        <w:rPr>
+          <w:rStyle w:val="Strong"/>
+          <w:rFonts w:ascii="Times New Roman" w:hAnsi="Times New Roman" w:cs="Times New Roman"/>
+          <w:i/>
+          <w:iCs/>
+          <w:color w:val="FF0000"/>
+          <w:sz w:val="28"/>
+          <w:szCs w:val="28"/>
+        </w:rPr>
+        <w:t>Stacks, Queues and Deques</w:t>
+      </w:r>
+    </w:p>
+    <w:p>
+      <w:pPr>
+        <w:pStyle w:val="Heading2"/>
+        <w:shd w:val="clear" w:color="auto" w:fill="FFFFFF"/>
+        <w:spacing w:before="0" w:line="360" w:lineRule="auto"/>
+        <w:rPr>
+          <w:rStyle w:val="Strong"/>
+          <w:rFonts w:ascii="Times New Roman" w:hAnsi="Times New Roman" w:cs="Times New Roman"/>
+          <w:i/>
+          <w:iCs/>
+          <w:color w:val="FF0000"/>
+          <w:sz w:val="28"/>
+          <w:szCs w:val="28"/>
+        </w:rPr>
+      </w:pPr>
+      <w:r>
+        <w:rPr>
+          <w:rStyle w:val="Strong"/>
+          <w:rFonts w:ascii="Times New Roman" w:hAnsi="Times New Roman" w:cs="Times New Roman"/>
+          <w:i/>
+          <w:iCs/>
+          <w:color w:val="FF0000"/>
+          <w:sz w:val="28"/>
+          <w:szCs w:val="28"/>
+        </w:rPr>
+        <w:t>Linked Lists</w:t>
+      </w:r>
+    </w:p>
+    <w:p>
+      <w:pPr>
+        <w:pStyle w:val="Heading2"/>
+        <w:shd w:val="clear" w:color="auto" w:fill="FFFFFF"/>
+        <w:spacing w:before="0" w:line="360" w:lineRule="auto"/>
+        <w:rPr>
+          <w:rStyle w:val="Strong"/>
+          <w:rFonts w:ascii="Times New Roman" w:hAnsi="Times New Roman" w:cs="Times New Roman"/>
+          <w:i/>
+          <w:iCs/>
+          <w:color w:val="FF0000"/>
+          <w:sz w:val="28"/>
+          <w:szCs w:val="28"/>
+        </w:rPr>
+      </w:pPr>
+      <w:r>
+        <w:rPr>
+          <w:rStyle w:val="Strong"/>
+          <w:rFonts w:ascii="Times New Roman" w:hAnsi="Times New Roman" w:cs="Times New Roman"/>
+          <w:i/>
+          <w:iCs/>
+          <w:color w:val="FF0000"/>
+          <w:sz w:val="28"/>
+          <w:szCs w:val="28"/>
+        </w:rPr>
+        <w:t>Trees</w:t>
+      </w:r>
+    </w:p>
+    <w:p>
+      <w:pPr>
+        <w:pStyle w:val="Heading2"/>
+        <w:shd w:val="clear" w:color="auto" w:fill="FFFFFF"/>
+        <w:spacing w:before="0" w:line="360" w:lineRule="auto"/>
+        <w:rPr>
+          <w:rStyle w:val="Strong"/>
+          <w:rFonts w:ascii="Times New Roman" w:hAnsi="Times New Roman" w:cs="Times New Roman"/>
+          <w:i/>
+          <w:iCs/>
+          <w:color w:val="FF0000"/>
+          <w:sz w:val="28"/>
+          <w:szCs w:val="28"/>
+        </w:rPr>
+      </w:pPr>
+      <w:r>
+        <w:rPr>
+          <w:rStyle w:val="Strong"/>
+          <w:rFonts w:ascii="Times New Roman" w:hAnsi="Times New Roman" w:cs="Times New Roman"/>
+          <w:i/>
+          <w:iCs/>
+          <w:color w:val="FF0000"/>
+          <w:sz w:val="28"/>
+          <w:szCs w:val="28"/>
+        </w:rPr>
+        <w:t>Priority Queues</w:t>
+      </w:r>
+    </w:p>
+    <w:p>
+      <w:pPr>
+        <w:pStyle w:val="Heading2"/>
+        <w:shd w:val="clear" w:color="auto" w:fill="FFFFFF"/>
+        <w:spacing w:before="0" w:line="360" w:lineRule="auto"/>
+        <w:rPr>
+          <w:rStyle w:val="Strong"/>
+          <w:rFonts w:ascii="Times New Roman" w:hAnsi="Times New Roman" w:cs="Times New Roman"/>
+          <w:i/>
+          <w:iCs/>
+          <w:color w:val="FF0000"/>
+          <w:sz w:val="28"/>
+          <w:szCs w:val="28"/>
+        </w:rPr>
+      </w:pPr>
+      <w:r>
+        <w:rPr>
+          <w:rStyle w:val="Strong"/>
+          <w:rFonts w:ascii="Times New Roman" w:hAnsi="Times New Roman" w:cs="Times New Roman"/>
+          <w:i/>
+          <w:iCs/>
+          <w:color w:val="FF0000"/>
+          <w:sz w:val="28"/>
+          <w:szCs w:val="28"/>
+        </w:rPr>
+        <w:t>Maps, Hash Tables and Skip Lists</w:t>
+      </w:r>
+    </w:p>
+    <w:p>
+      <w:pPr>
+        <w:pStyle w:val="Heading2"/>
+        <w:shd w:val="clear" w:color="auto" w:fill="FFFFFF"/>
+        <w:spacing w:before="0" w:line="360" w:lineRule="auto"/>
+        <w:rPr>
+          <w:rStyle w:val="Strong"/>
+          <w:rFonts w:ascii="Times New Roman" w:hAnsi="Times New Roman" w:cs="Times New Roman"/>
+          <w:i/>
+          <w:iCs/>
+          <w:color w:val="FF0000"/>
+          <w:sz w:val="28"/>
+          <w:szCs w:val="28"/>
+        </w:rPr>
+      </w:pPr>
+      <w:r>
+        <w:rPr>
+          <w:rStyle w:val="Strong"/>
+          <w:rFonts w:ascii="Times New Roman" w:hAnsi="Times New Roman" w:cs="Times New Roman"/>
+          <w:i/>
+          <w:iCs/>
+          <w:color w:val="FF0000"/>
+          <w:sz w:val="28"/>
+          <w:szCs w:val="28"/>
+        </w:rPr>
+        <w:t>Search</w:t>
+      </w:r>
+    </w:p>
+    <w:p>
+      <w:pPr>
+        <w:pStyle w:val="Heading2"/>
+        <w:shd w:val="clear" w:color="auto" w:fill="FFFFFF"/>
+        <w:spacing w:before="0" w:line="360" w:lineRule="auto"/>
+        <w:rPr>
+          <w:rStyle w:val="Strong"/>
+          <w:rFonts w:ascii="Times New Roman" w:hAnsi="Times New Roman" w:cs="Times New Roman"/>
+          <w:i/>
+          <w:iCs/>
+          <w:color w:val="FF0000"/>
+          <w:sz w:val="28"/>
+          <w:szCs w:val="28"/>
+        </w:rPr>
+      </w:pPr>
+      <w:r>
+        <w:rPr>
+          <w:rStyle w:val="Strong"/>
+          <w:rFonts w:ascii="Times New Roman" w:hAnsi="Times New Roman" w:cs="Times New Roman"/>
+          <w:i/>
+          <w:iCs/>
+          <w:color w:val="FF0000"/>
+          <w:sz w:val="28"/>
+          <w:szCs w:val="28"/>
+        </w:rPr>
+        <w:t>Sorting and Selection</w:t>
+      </w:r>
+    </w:p>
+    <w:p>
+      <w:pPr>
+        <w:pStyle w:val="Heading2"/>
+        <w:shd w:val="clear" w:color="auto" w:fill="FFFFFF"/>
+        <w:spacing w:before="0" w:line="360" w:lineRule="auto"/>
+        <w:rPr>
+          <w:rStyle w:val="Strong"/>
+          <w:rFonts w:ascii="Times New Roman" w:hAnsi="Times New Roman" w:cs="Times New Roman"/>
+          <w:i/>
+          <w:iCs/>
+          <w:color w:val="FF0000"/>
+          <w:sz w:val="28"/>
+          <w:szCs w:val="28"/>
+        </w:rPr>
+      </w:pPr>
+      <w:r>
+        <w:rPr>
+          <w:rStyle w:val="Strong"/>
+          <w:rFonts w:ascii="Times New Roman" w:hAnsi="Times New Roman" w:cs="Times New Roman"/>
+          <w:i/>
+          <w:iCs/>
+          <w:color w:val="FF0000"/>
+          <w:sz w:val="28"/>
+          <w:szCs w:val="28"/>
+        </w:rPr>
+        <w:t>Text Processing</w:t>
+      </w:r>
+    </w:p>
+    <w:p>
+      <w:pPr>
+        <w:pStyle w:val="Heading2"/>
+        <w:shd w:val="clear" w:color="auto" w:fill="FFFFFF"/>
+        <w:spacing w:before="0" w:line="360" w:lineRule="auto"/>
+        <w:rPr>
+          <w:rStyle w:val="Strong"/>
+          <w:rFonts w:ascii="Times New Roman" w:hAnsi="Times New Roman" w:cs="Times New Roman"/>
+          <w:i/>
+          <w:iCs/>
+          <w:color w:val="FF0000"/>
+          <w:sz w:val="28"/>
+          <w:szCs w:val="28"/>
+        </w:rPr>
+      </w:pPr>
+      <w:r>
+        <w:rPr>
+          <w:rStyle w:val="Strong"/>
+          <w:rFonts w:ascii="Times New Roman" w:hAnsi="Times New Roman" w:cs="Times New Roman"/>
+          <w:i/>
+          <w:iCs/>
+          <w:color w:val="FF0000"/>
+          <w:sz w:val="28"/>
+          <w:szCs w:val="28"/>
+        </w:rPr>
+        <w:t>Graph Algorithms</w:t>
+      </w:r>
+    </w:p>
+    <w:p>
+      <w:pPr>
+        <w:pStyle w:val="Heading2"/>
+        <w:shd w:val="clear" w:color="auto" w:fill="FFFFFF"/>
+        <w:spacing w:before="0" w:line="360" w:lineRule="auto"/>
+        <w:rPr>
+          <w:rStyle w:val="Strong"/>
+          <w:rFonts w:ascii="Times New Roman" w:hAnsi="Times New Roman" w:cs="Times New Roman"/>
+          <w:i/>
+          <w:iCs/>
+          <w:color w:val="FF0000"/>
+          <w:sz w:val="28"/>
+          <w:szCs w:val="28"/>
+        </w:rPr>
+      </w:pPr>
+      <w:r>
+        <w:rPr>
+          <w:rStyle w:val="Strong"/>
+          <w:rFonts w:ascii="Times New Roman" w:hAnsi="Times New Roman" w:cs="Times New Roman"/>
+          <w:i/>
+          <w:iCs/>
+          <w:color w:val="FF0000"/>
+          <w:sz w:val="28"/>
+          <w:szCs w:val="28"/>
+        </w:rPr>
+        <w:t>Memory Management and Binary Trees</w:t>
       </w:r>
     </w:p>
     <w:p>

</xml_diff>